<commit_message>
Update the writeup to address issues requested for project re-submission
</commit_message>
<xml_diff>
--- a/writeup.docx
+++ b/writeup.docx
@@ -180,7 +180,7 @@
           <w:sz w:val="36"/>
           <w:szCs w:val="36"/>
         </w:rPr>
-        <w:t>June 21</w:t>
+        <w:t>June 25</w:t>
       </w:r>
       <w:r>
         <w:rPr>
@@ -1022,8 +1022,6 @@
         </w:rPr>
         <w:br w:type="page"/>
       </w:r>
-      <w:bookmarkStart w:id="5" w:name="_GoBack"/>
-      <w:bookmarkEnd w:id="5"/>
     </w:p>
     <w:p>
       <w:pPr>
@@ -1038,10 +1036,10 @@
           <w:color w:val="000000" w:themeColor="text1"/>
         </w:rPr>
       </w:pPr>
-      <w:bookmarkStart w:id="6" w:name="header-n44"/>
-      <w:bookmarkStart w:id="7" w:name="header-n45"/>
+      <w:bookmarkStart w:id="5" w:name="header-n44"/>
+      <w:bookmarkStart w:id="6" w:name="header-n45"/>
+      <w:bookmarkEnd w:id="5"/>
       <w:bookmarkEnd w:id="6"/>
-      <w:bookmarkEnd w:id="7"/>
       <w:r>
         <w:rPr>
           <w:color w:val="000000" w:themeColor="text1"/>
@@ -1102,8 +1100,8 @@
           <w:color w:val="333333"/>
         </w:rPr>
       </w:pPr>
-      <w:bookmarkStart w:id="8" w:name="header-n65"/>
-      <w:bookmarkEnd w:id="8"/>
+      <w:bookmarkStart w:id="7" w:name="header-n65"/>
+      <w:bookmarkEnd w:id="7"/>
       <w:r>
         <w:rPr>
           <w:rStyle w:val="md-expand"/>
@@ -1896,25 +1894,17 @@
           <w:iCs/>
           <w:color w:val="000000" w:themeColor="text1"/>
         </w:rPr>
-        <w:t>NVIDIA CNN architecture described in the paper: arXiv:1604.073116v1 [cs.CV] 25 Apr 2016</w:t>
+        <w:t xml:space="preserve">NVIDIA CNN architecture </w:t>
       </w:r>
       <w:r>
         <w:rPr>
           <w:rFonts w:eastAsia="Times New Roman" w:cs="Courier New"/>
+          <w:b/>
           <w:iCs/>
           <w:color w:val="000000" w:themeColor="text1"/>
         </w:rPr>
-        <w:t xml:space="preserve"> found at: </w:t>
-      </w:r>
-      <w:hyperlink r:id="rId11" w:history="1">
-        <w:r>
-          <w:rPr>
-            <w:rStyle w:val="Hyperlink"/>
-            <w:rFonts w:eastAsia="Times New Roman" w:cs="Courier New"/>
-          </w:rPr>
-          <w:t>https://arxiv.org/pdf/1704.07911.pdf</w:t>
-        </w:r>
-      </w:hyperlink>
+        <w:t>[Bojarski16]</w:t>
+      </w:r>
       <w:r>
         <w:rPr>
           <w:rFonts w:eastAsia="Times New Roman" w:cs="Courier New"/>
@@ -2150,23 +2140,181 @@
     </w:p>
     <w:p>
       <w:pPr>
+        <w:spacing w:after="0"/>
+        <w:ind w:left="450"/>
+      </w:pPr>
+      <w:r>
+        <w:t>Regularization methods to address ove</w:t>
+      </w:r>
+      <w:r>
+        <w:t>rfitting, that were evaluated, and used where beneficial,</w:t>
+      </w:r>
+      <w:r>
+        <w:t xml:space="preserve"> were </w:t>
+      </w:r>
+      <w:r>
+        <w:t xml:space="preserve">Data Augmentation, </w:t>
+      </w:r>
+      <w:r>
+        <w:t>Dropout</w:t>
+      </w:r>
+      <w:r>
+        <w:t>,</w:t>
+      </w:r>
+      <w:r>
+        <w:t xml:space="preserve"> and Early Stopping</w:t>
+      </w:r>
+      <w:r>
+        <w:t xml:space="preserve"> </w:t>
+      </w:r>
+      <w:r>
+        <w:rPr>
+          <w:b/>
+        </w:rPr>
+        <w:t>[Geron17]</w:t>
+      </w:r>
+      <w:r>
+        <w:t>.</w:t>
+      </w:r>
+    </w:p>
+    <w:p>
+      <w:pPr>
+        <w:spacing w:after="0"/>
+        <w:ind w:left="450"/>
+      </w:pPr>
+    </w:p>
+    <w:p>
+      <w:pPr>
+        <w:spacing w:after="0"/>
+        <w:ind w:left="450"/>
+      </w:pPr>
+      <w:r>
+        <w:t>DATA AUGMENTATION: Augmenting the large original set of “center lane driving” data, with sets of data of example situations of recovering from “general off-center” situations, and “wide turn recovery”</w:t>
+      </w:r>
+      <w:r>
+        <w:t xml:space="preserve"> wer</w:t>
+      </w:r>
+      <w:r>
+        <w:t xml:space="preserve">e implemented – see section d. below, for more details on the implementation </w:t>
+      </w:r>
+      <w:r>
+        <w:t xml:space="preserve">and benefits </w:t>
+      </w:r>
+      <w:r>
+        <w:t>of the augmented data sets.</w:t>
+      </w:r>
+    </w:p>
+    <w:p>
+      <w:pPr>
+        <w:spacing w:after="0"/>
+        <w:ind w:left="450"/>
+      </w:pPr>
+    </w:p>
+    <w:p>
+      <w:pPr>
+        <w:spacing w:after="0"/>
+        <w:ind w:left="450"/>
+      </w:pPr>
+      <w:r>
+        <w:t xml:space="preserve">DROPOUT: Dropout layers were added to the working model, between densing layers, using the Keras function model.add(Dropout(.2)); while some improvement in the validation accuracy figures was noted, when training past 5 epochs, the </w:t>
+      </w:r>
+      <w:r>
+        <w:t>actual performance of the model when dropout was included</w:t>
+      </w:r>
+      <w:r>
+        <w:t xml:space="preserve">, was unacceptable </w:t>
+      </w:r>
+      <w:r>
+        <w:t xml:space="preserve">in practice </w:t>
+      </w:r>
+      <w:r>
+        <w:t>(the vehicle would slowly veer</w:t>
+      </w:r>
+      <w:r>
+        <w:t xml:space="preserve"> off the track toward the left, almost immediately a</w:t>
+      </w:r>
+      <w:bookmarkStart w:id="8" w:name="_GoBack"/>
+      <w:bookmarkEnd w:id="8"/>
+      <w:r>
+        <w:t>fter being engaged with the model, autonomously in the Simulator).</w:t>
+      </w:r>
+      <w:r>
+        <w:t xml:space="preserve">  As such, dropout layers were not used to address overfitting</w:t>
+      </w:r>
+      <w:r>
+        <w:t xml:space="preserve"> in the final model implementation</w:t>
+      </w:r>
+      <w:r>
+        <w:t>, and Early Stopping and Data Augmentation were utilized.</w:t>
+      </w:r>
+    </w:p>
+    <w:p>
+      <w:pPr>
+        <w:spacing w:after="0"/>
+        <w:ind w:left="450"/>
+      </w:pPr>
+    </w:p>
+    <w:p>
+      <w:pPr>
+        <w:spacing w:after="0"/>
+        <w:ind w:left="450"/>
+      </w:pPr>
+      <w:r>
+        <w:t xml:space="preserve">EARLY STOPPING:  </w:t>
+      </w:r>
+      <w:r>
+        <w:t xml:space="preserve">Numerous training passes were made, using various number of epochs, and overfitting would </w:t>
+      </w:r>
+      <w:r>
+        <w:t xml:space="preserve">usually </w:t>
+      </w:r>
+      <w:r>
+        <w:t>begin to o</w:t>
+      </w:r>
+      <w:r>
+        <w:t>ccur after approximately 5 Epochs</w:t>
+      </w:r>
+      <w:r>
+        <w:t>; as such,</w:t>
+      </w:r>
+      <w:r>
+        <w:t xml:space="preserve"> th</w:t>
+      </w:r>
+      <w:r>
+        <w:t>e final model was implemented using the training overfitting technique of Early Stopping, after</w:t>
+      </w:r>
+      <w:r>
+        <w:t xml:space="preserve"> training for 5 epochs.</w:t>
+      </w:r>
+    </w:p>
+    <w:p>
+      <w:pPr>
         <w:pStyle w:val="ListParagraph"/>
         <w:spacing w:after="0"/>
-        <w:ind w:left="360"/>
-      </w:pPr>
-      <w:r>
-        <w:t>Numerous training passes were made, using various number of epochs, and overfitting would begin to occur after approximately 4-5 Epochs; so, training experiments were typically made using 3 Epochs, and the final model was implemented by training for 5 epochs.</w:t>
-      </w:r>
-    </w:p>
-    <w:p>
-      <w:pPr>
-        <w:pStyle w:val="ListParagraph"/>
-        <w:spacing w:after="0"/>
-        <w:rPr>
-          <w:sz w:val="26"/>
-          <w:szCs w:val="26"/>
-        </w:rPr>
-      </w:pPr>
+        <w:rPr>
+          <w:sz w:val="26"/>
+          <w:szCs w:val="26"/>
+        </w:rPr>
+      </w:pPr>
+    </w:p>
+    <w:p>
+      <w:pPr>
+        <w:rPr>
+          <w:b/>
+          <w:sz w:val="26"/>
+          <w:szCs w:val="26"/>
+        </w:rPr>
+      </w:pPr>
+      <w:bookmarkStart w:id="9" w:name="header-n173"/>
+      <w:bookmarkEnd w:id="9"/>
+      <w:r>
+        <w:rPr>
+          <w:b/>
+          <w:sz w:val="26"/>
+          <w:szCs w:val="26"/>
+        </w:rPr>
+        <w:br w:type="page"/>
+      </w:r>
     </w:p>
     <w:p>
       <w:pPr>
@@ -2183,14 +2331,13 @@
           <w:szCs w:val="26"/>
         </w:rPr>
       </w:pPr>
-      <w:bookmarkStart w:id="9" w:name="header-n173"/>
-      <w:bookmarkEnd w:id="9"/>
       <w:r>
         <w:rPr>
           <w:b/>
           <w:sz w:val="26"/>
           <w:szCs w:val="26"/>
         </w:rPr>
+        <w:lastRenderedPageBreak/>
         <w:t>Keras model.compile()</w:t>
       </w:r>
       <w:r>
@@ -2294,7 +2441,7 @@
       <w:pPr>
         <w:pStyle w:val="ListParagraph"/>
         <w:spacing w:after="0"/>
-        <w:ind w:left="360"/>
+        <w:ind w:left="360" w:right="-126"/>
       </w:pPr>
     </w:p>
     <w:p>
@@ -2401,7 +2548,6 @@
           <w:rFonts w:eastAsia="Times New Roman" w:cs="Helvetica"/>
           <w:color w:val="333333"/>
         </w:rPr>
-        <w:lastRenderedPageBreak/>
         <w:t xml:space="preserve">Many different </w:t>
       </w:r>
       <w:r>
@@ -2416,7 +2562,280 @@
           <w:rFonts w:eastAsia="Times New Roman" w:cs="Helvetica"/>
           <w:color w:val="333333"/>
         </w:rPr>
-        <w:t>ing “runs” were recorded, but the best combination worked out to be the baseline of center lane driving of about 8000 sample images, and recovery “runs” (included in the submitted run7 and run12 image directories); one of 250 “general left and right correction recoveries”, and the second of about 25 images of an “emergency recovery” in the “brown dirt turn”, located about 70% of the way around the track (this turn seemed to give the model the most trouble.</w:t>
+        <w:t xml:space="preserve">ing “runs” were recorded, but the best combination worked out to be the baseline of center lane driving of about 8000 sample images, and recovery “runs” (included in the submitted run7 and run12 image directories); one of 250 “general left and right correction recoveries”, and the second of about 25 images of an “emergency recovery” in the “brown dirt turn”, located about 70% of the way around the track (this turn seemed to </w:t>
+      </w:r>
+      <w:r>
+        <w:rPr>
+          <w:rFonts w:eastAsia="Times New Roman" w:cs="Helvetica"/>
+          <w:color w:val="333333"/>
+        </w:rPr>
+        <w:t xml:space="preserve">most consistently </w:t>
+      </w:r>
+      <w:r>
+        <w:rPr>
+          <w:rFonts w:eastAsia="Times New Roman" w:cs="Helvetica"/>
+          <w:color w:val="333333"/>
+        </w:rPr>
+        <w:t>give the model the most trouble</w:t>
+      </w:r>
+      <w:r>
+        <w:rPr>
+          <w:rFonts w:eastAsia="Times New Roman" w:cs="Helvetica"/>
+          <w:color w:val="333333"/>
+        </w:rPr>
+        <w:t>)</w:t>
+      </w:r>
+      <w:r>
+        <w:rPr>
+          <w:rFonts w:eastAsia="Times New Roman" w:cs="Helvetica"/>
+          <w:color w:val="333333"/>
+        </w:rPr>
+        <w:t>.</w:t>
+      </w:r>
+    </w:p>
+    <w:p>
+      <w:pPr>
+        <w:spacing w:before="192" w:after="192"/>
+        <w:ind w:left="360"/>
+        <w:rPr>
+          <w:rFonts w:eastAsia="Times New Roman" w:cs="Helvetica"/>
+          <w:noProof/>
+          <w:color w:val="333333"/>
+        </w:rPr>
+      </w:pPr>
+      <w:r>
+        <w:rPr>
+          <w:rFonts w:eastAsia="Times New Roman" w:cs="Helvetica"/>
+          <w:noProof/>
+          <w:color w:val="333333"/>
+        </w:rPr>
+        <w:t>Figure 1 below provides a visual representation of the Training Data steering com</w:t>
+      </w:r>
+      <w:r>
+        <w:rPr>
+          <w:rFonts w:eastAsia="Times New Roman" w:cs="Helvetica"/>
+          <w:noProof/>
+          <w:color w:val="333333"/>
+        </w:rPr>
+        <w:t>mand distribu</w:t>
+      </w:r>
+      <w:r>
+        <w:rPr>
+          <w:rFonts w:eastAsia="Times New Roman" w:cs="Helvetica"/>
+          <w:noProof/>
+          <w:color w:val="333333"/>
+        </w:rPr>
+        <w:t>tion, with the Green</w:t>
+      </w:r>
+      <w:r>
+        <w:rPr>
+          <w:rFonts w:eastAsia="Times New Roman" w:cs="Helvetica"/>
+          <w:noProof/>
+          <w:color w:val="333333"/>
+        </w:rPr>
+        <w:t xml:space="preserve"> Bars representing the Base (original, center-lane driving) </w:t>
+      </w:r>
+      <w:r>
+        <w:rPr>
+          <w:rFonts w:eastAsia="Times New Roman" w:cs="Helvetica"/>
+          <w:noProof/>
+          <w:color w:val="333333"/>
+        </w:rPr>
+        <w:t xml:space="preserve">steering command data, the </w:t>
+      </w:r>
+      <w:r>
+        <w:rPr>
+          <w:rFonts w:eastAsia="Times New Roman" w:cs="Helvetica"/>
+          <w:noProof/>
+          <w:color w:val="333333"/>
+        </w:rPr>
+        <w:t>Brown</w:t>
+      </w:r>
+      <w:r>
+        <w:rPr>
+          <w:rFonts w:eastAsia="Times New Roman" w:cs="Helvetica"/>
+          <w:noProof/>
+          <w:color w:val="333333"/>
+        </w:rPr>
+        <w:t xml:space="preserve"> Bars representing the “general left and right-side correction</w:t>
+      </w:r>
+      <w:r>
+        <w:rPr>
+          <w:rFonts w:eastAsia="Times New Roman" w:cs="Helvetica"/>
+          <w:noProof/>
+          <w:color w:val="333333"/>
+        </w:rPr>
+        <w:t>-to-center</w:t>
+      </w:r>
+      <w:r>
+        <w:rPr>
+          <w:rFonts w:eastAsia="Times New Roman" w:cs="Helvetica"/>
+          <w:noProof/>
+          <w:color w:val="333333"/>
+        </w:rPr>
+        <w:t xml:space="preserve"> recoveries” made </w:t>
+      </w:r>
+      <w:r>
+        <w:rPr>
+          <w:rFonts w:eastAsia="Times New Roman" w:cs="Helvetica"/>
+          <w:noProof/>
+          <w:color w:val="333333"/>
+        </w:rPr>
+        <w:t>during “run7”, and the Red</w:t>
+      </w:r>
+      <w:r>
+        <w:rPr>
+          <w:rFonts w:eastAsia="Times New Roman" w:cs="Helvetica"/>
+          <w:noProof/>
+          <w:color w:val="333333"/>
+        </w:rPr>
+        <w:t xml:space="preserve"> Bars representing the “</w:t>
+      </w:r>
+      <w:r>
+        <w:rPr>
+          <w:rFonts w:eastAsia="Times New Roman" w:cs="Helvetica"/>
+          <w:noProof/>
+          <w:color w:val="333333"/>
+        </w:rPr>
+        <w:t>special-case critical</w:t>
+      </w:r>
+      <w:r>
+        <w:rPr>
+          <w:rFonts w:eastAsia="Times New Roman" w:cs="Helvetica"/>
+          <w:noProof/>
+          <w:color w:val="333333"/>
+        </w:rPr>
+        <w:t xml:space="preserve"> recovery”</w:t>
+      </w:r>
+      <w:r>
+        <w:rPr>
+          <w:rFonts w:eastAsia="Times New Roman" w:cs="Helvetica"/>
+          <w:noProof/>
+          <w:color w:val="333333"/>
+        </w:rPr>
+        <w:t xml:space="preserve"> from a “red hashes” leading into a sharp left-hand turn, which helped the models deal best with the</w:t>
+      </w:r>
+      <w:r>
+        <w:rPr>
+          <w:rFonts w:eastAsia="Times New Roman" w:cs="Helvetica"/>
+          <w:noProof/>
+          <w:color w:val="333333"/>
+        </w:rPr>
+        <w:t xml:space="preserve"> “</w:t>
+      </w:r>
+      <w:r>
+        <w:rPr>
+          <w:rFonts w:eastAsia="Times New Roman" w:cs="Helvetica"/>
+          <w:noProof/>
+          <w:color w:val="333333"/>
+        </w:rPr>
+        <w:t xml:space="preserve">treacherous </w:t>
+      </w:r>
+      <w:r>
+        <w:rPr>
+          <w:rFonts w:eastAsia="Times New Roman" w:cs="Helvetica"/>
+          <w:noProof/>
+          <w:color w:val="333333"/>
+        </w:rPr>
+        <w:t>brown dir</w:t>
+      </w:r>
+      <w:r>
+        <w:rPr>
+          <w:rFonts w:eastAsia="Times New Roman" w:cs="Helvetica"/>
+          <w:noProof/>
+          <w:color w:val="333333"/>
+        </w:rPr>
+        <w:t>t turn” (which is preceded by a short sequence of “red hashes”).</w:t>
+      </w:r>
+      <w:r>
+        <w:rPr>
+          <w:rFonts w:eastAsia="Times New Roman" w:cs="Helvetica"/>
+          <w:noProof/>
+          <w:color w:val="333333"/>
+        </w:rPr>
+        <w:t xml:space="preserve"> </w:t>
+      </w:r>
+    </w:p>
+    <w:p>
+      <w:pPr>
+        <w:spacing w:after="0"/>
+        <w:jc w:val="center"/>
+        <w:rPr>
+          <w:rFonts w:eastAsia="Times New Roman" w:cs="Helvetica"/>
+          <w:color w:val="333333"/>
+        </w:rPr>
+      </w:pPr>
+      <w:r>
+        <w:rPr>
+          <w:rFonts w:eastAsia="Times New Roman" w:cs="Helvetica"/>
+          <w:noProof/>
+          <w:color w:val="333333"/>
+        </w:rPr>
+        <w:drawing>
+          <wp:inline distT="0" distB="0" distL="0" distR="0">
+            <wp:extent cx="3992880" cy="2659380"/>
+            <wp:effectExtent l="0" t="0" r="0" b="0"/>
+            <wp:docPr id="4" name="Picture 4"/>
+            <wp:cNvGraphicFramePr>
+              <a:graphicFrameLocks xmlns:a="http://schemas.openxmlformats.org/drawingml/2006/main" noChangeAspect="1"/>
+            </wp:cNvGraphicFramePr>
+            <a:graphic xmlns:a="http://schemas.openxmlformats.org/drawingml/2006/main">
+              <a:graphicData uri="http://schemas.openxmlformats.org/drawingml/2006/picture">
+                <pic:pic xmlns:pic="http://schemas.openxmlformats.org/drawingml/2006/picture">
+                  <pic:nvPicPr>
+                    <pic:cNvPr id="4" name="CaptureHistogram.JPG"/>
+                    <pic:cNvPicPr/>
+                  </pic:nvPicPr>
+                  <pic:blipFill>
+                    <a:blip r:embed="rId11">
+                      <a:extLst>
+                        <a:ext uri="{28A0092B-C50C-407E-A947-70E740481C1C}">
+                          <a14:useLocalDpi xmlns:a14="http://schemas.microsoft.com/office/drawing/2010/main" val="0"/>
+                        </a:ext>
+                      </a:extLst>
+                    </a:blip>
+                    <a:stretch>
+                      <a:fillRect/>
+                    </a:stretch>
+                  </pic:blipFill>
+                  <pic:spPr>
+                    <a:xfrm>
+                      <a:off x="0" y="0"/>
+                      <a:ext cx="3992880" cy="2659380"/>
+                    </a:xfrm>
+                    <a:prstGeom prst="rect">
+                      <a:avLst/>
+                    </a:prstGeom>
+                  </pic:spPr>
+                </pic:pic>
+              </a:graphicData>
+            </a:graphic>
+          </wp:inline>
+        </w:drawing>
+      </w:r>
+    </w:p>
+    <w:p>
+      <w:pPr>
+        <w:jc w:val="center"/>
+        <w:rPr>
+          <w:sz w:val="26"/>
+          <w:szCs w:val="26"/>
+        </w:rPr>
+      </w:pPr>
+      <w:r>
+        <w:rPr>
+          <w:sz w:val="26"/>
+          <w:szCs w:val="26"/>
+        </w:rPr>
+        <w:t>Figure 1</w:t>
+      </w:r>
+      <w:r>
+        <w:rPr>
+          <w:rFonts w:eastAsia="Times New Roman" w:cs="Helvetica"/>
+          <w:noProof/>
+          <w:color w:val="333333"/>
+        </w:rPr>
+        <w:br w:type="page"/>
       </w:r>
     </w:p>
     <w:p>
@@ -2440,6 +2859,459 @@
           <w:sz w:val="26"/>
           <w:szCs w:val="26"/>
         </w:rPr>
+        <w:lastRenderedPageBreak/>
+        <w:t>Recovery Image Recording Sequences</w:t>
+      </w:r>
+    </w:p>
+    <w:p>
+      <w:pPr>
+        <w:spacing w:before="120" w:after="192"/>
+        <w:ind w:left="360"/>
+        <w:rPr>
+          <w:rFonts w:eastAsia="Times New Roman" w:cs="Helvetica"/>
+          <w:noProof/>
+          <w:color w:val="333333"/>
+        </w:rPr>
+      </w:pPr>
+      <w:r>
+        <w:rPr>
+          <w:rFonts w:eastAsia="Times New Roman" w:cs="Helvetica"/>
+          <w:noProof/>
+          <w:color w:val="333333"/>
+        </w:rPr>
+        <w:t xml:space="preserve">During numerous early training/test runs, with less well-performing models, and with numerous different recorded capture sequences (runs), it was seen that the data recorded during </w:t>
+      </w:r>
+      <w:r>
+        <w:rPr>
+          <w:rFonts w:eastAsia="Times New Roman" w:cs="Helvetica"/>
+          <w:noProof/>
+          <w:color w:val="333333"/>
+        </w:rPr>
+        <w:t xml:space="preserve">“general recovery to center” </w:t>
+      </w:r>
+      <w:r>
+        <w:rPr>
+          <w:rFonts w:eastAsia="Times New Roman" w:cs="Helvetica"/>
+          <w:noProof/>
+          <w:color w:val="333333"/>
+        </w:rPr>
+        <w:t xml:space="preserve">run7 and </w:t>
+      </w:r>
+      <w:r>
+        <w:rPr>
+          <w:rFonts w:eastAsia="Times New Roman" w:cs="Helvetica"/>
+          <w:noProof/>
+          <w:color w:val="333333"/>
+        </w:rPr>
+        <w:t xml:space="preserve">“emergency recovery” </w:t>
+      </w:r>
+      <w:r>
+        <w:rPr>
+          <w:rFonts w:eastAsia="Times New Roman" w:cs="Helvetica"/>
+          <w:noProof/>
+          <w:color w:val="333333"/>
+        </w:rPr>
+        <w:t xml:space="preserve">run12 performed the best </w:t>
+      </w:r>
+      <w:r>
+        <w:rPr>
+          <w:rFonts w:eastAsia="Times New Roman" w:cs="Helvetica"/>
+          <w:noProof/>
+          <w:color w:val="333333"/>
+        </w:rPr>
+        <w:t>when combined</w:t>
+      </w:r>
+      <w:r>
+        <w:rPr>
+          <w:rFonts w:eastAsia="Times New Roman" w:cs="Helvetica"/>
+          <w:noProof/>
+          <w:color w:val="333333"/>
+        </w:rPr>
+        <w:t xml:space="preserve"> with the base training dataset</w:t>
+      </w:r>
+      <w:r>
+        <w:rPr>
+          <w:rFonts w:eastAsia="Times New Roman" w:cs="Helvetica"/>
+          <w:noProof/>
+          <w:color w:val="333333"/>
+        </w:rPr>
+        <w:t xml:space="preserve">, as far as influencing the </w:t>
+      </w:r>
+      <w:r>
+        <w:rPr>
+          <w:rFonts w:eastAsia="Times New Roman" w:cs="Helvetica"/>
+          <w:noProof/>
+          <w:color w:val="333333"/>
+        </w:rPr>
+        <w:t xml:space="preserve">image/steering command predication model to command the </w:t>
+      </w:r>
+      <w:r>
+        <w:rPr>
+          <w:rFonts w:eastAsia="Times New Roman" w:cs="Helvetica"/>
+          <w:noProof/>
+          <w:color w:val="333333"/>
+        </w:rPr>
+        <w:t xml:space="preserve">autonomous vehicle to stay on the track for the longest period of time.  </w:t>
+      </w:r>
+      <w:r>
+        <w:rPr>
+          <w:rFonts w:eastAsia="Times New Roman" w:cs="Helvetica"/>
+          <w:noProof/>
+          <w:color w:val="333333"/>
+        </w:rPr>
+        <w:t xml:space="preserve">The three images provided in Figure 2 below, show the beginning, middle, and </w:t>
+      </w:r>
+      <w:r>
+        <w:rPr>
+          <w:rFonts w:eastAsia="Times New Roman" w:cs="Helvetica"/>
+          <w:noProof/>
+          <w:color w:val="333333"/>
+        </w:rPr>
+        <w:t>end image frames from</w:t>
+      </w:r>
+      <w:r>
+        <w:rPr>
+          <w:rFonts w:eastAsia="Times New Roman" w:cs="Helvetica"/>
+          <w:noProof/>
+          <w:color w:val="333333"/>
+        </w:rPr>
+        <w:t xml:space="preserve"> the 25 sequential image frames selected (in run12.csv) from the run12 IMG directory</w:t>
+      </w:r>
+      <w:r>
+        <w:rPr>
+          <w:rFonts w:eastAsia="Times New Roman" w:cs="Helvetica"/>
+          <w:noProof/>
+          <w:color w:val="333333"/>
+        </w:rPr>
+        <w:t xml:space="preserve"> of captured images from run12 (“safe</w:t>
+      </w:r>
+      <w:r>
+        <w:rPr>
+          <w:rFonts w:eastAsia="Times New Roman" w:cs="Helvetica"/>
+          <w:noProof/>
+          <w:color w:val="333333"/>
+        </w:rPr>
+        <w:t>/not-over-reacting”</w:t>
+      </w:r>
+      <w:r>
+        <w:rPr>
+          <w:rFonts w:eastAsia="Times New Roman" w:cs="Helvetica"/>
+          <w:noProof/>
+          <w:color w:val="333333"/>
+        </w:rPr>
+        <w:t xml:space="preserve"> recovery from off-center in sharp left-hand turn).  This sequence of</w:t>
+      </w:r>
+      <w:r>
+        <w:rPr>
+          <w:rFonts w:eastAsia="Times New Roman" w:cs="Helvetica"/>
+          <w:noProof/>
+          <w:color w:val="333333"/>
+        </w:rPr>
+        <w:t xml:space="preserve"> </w:t>
+      </w:r>
+      <w:r>
+        <w:rPr>
+          <w:rFonts w:eastAsia="Times New Roman" w:cs="Helvetica"/>
+          <w:noProof/>
+          <w:color w:val="333333"/>
+        </w:rPr>
+        <w:t xml:space="preserve">images (and associated steering commands) </w:t>
+      </w:r>
+      <w:r>
+        <w:rPr>
+          <w:rFonts w:eastAsia="Times New Roman" w:cs="Helvetica"/>
+          <w:noProof/>
+          <w:color w:val="333333"/>
+        </w:rPr>
+        <w:t>help</w:t>
+      </w:r>
+      <w:r>
+        <w:rPr>
+          <w:rFonts w:eastAsia="Times New Roman" w:cs="Helvetica"/>
+          <w:noProof/>
+          <w:color w:val="333333"/>
+        </w:rPr>
+        <w:t>ed</w:t>
+      </w:r>
+      <w:r>
+        <w:rPr>
+          <w:rFonts w:eastAsia="Times New Roman" w:cs="Helvetica"/>
+          <w:noProof/>
+          <w:color w:val="333333"/>
+        </w:rPr>
+        <w:t xml:space="preserve"> achieve the best performance in </w:t>
+      </w:r>
+      <w:r>
+        <w:rPr>
+          <w:rFonts w:eastAsia="Times New Roman" w:cs="Helvetica"/>
+          <w:noProof/>
+          <w:color w:val="333333"/>
+        </w:rPr>
+        <w:t>the</w:t>
+      </w:r>
+      <w:r>
+        <w:rPr>
+          <w:rFonts w:eastAsia="Times New Roman" w:cs="Helvetica"/>
+          <w:noProof/>
+          <w:color w:val="333333"/>
+        </w:rPr>
+        <w:t xml:space="preserve"> most-problematic “dead man’s curve” </w:t>
+      </w:r>
+      <w:r>
+        <w:rPr>
+          <w:rFonts w:eastAsia="Times New Roman" w:cs="Helvetica"/>
+          <w:noProof/>
+          <w:color w:val="333333"/>
+        </w:rPr>
+        <w:t>(brown curve</w:t>
+      </w:r>
+      <w:r>
+        <w:rPr>
+          <w:rFonts w:eastAsia="Times New Roman" w:cs="Helvetica"/>
+          <w:noProof/>
+          <w:color w:val="333333"/>
+        </w:rPr>
+        <w:t xml:space="preserve"> leading to “dirt road bypass”</w:t>
+      </w:r>
+      <w:r>
+        <w:rPr>
+          <w:rFonts w:eastAsia="Times New Roman" w:cs="Helvetica"/>
+          <w:noProof/>
+          <w:color w:val="333333"/>
+        </w:rPr>
+        <w:t xml:space="preserve">) </w:t>
+      </w:r>
+      <w:r>
+        <w:rPr>
+          <w:rFonts w:eastAsia="Times New Roman" w:cs="Helvetica"/>
+          <w:noProof/>
+          <w:color w:val="333333"/>
+        </w:rPr>
+        <w:t xml:space="preserve">during early </w:t>
+      </w:r>
+      <w:r>
+        <w:rPr>
+          <w:rFonts w:eastAsia="Times New Roman" w:cs="Helvetica"/>
+          <w:noProof/>
+          <w:color w:val="333333"/>
+        </w:rPr>
+        <w:t xml:space="preserve">test </w:t>
+      </w:r>
+      <w:r>
+        <w:rPr>
+          <w:rFonts w:eastAsia="Times New Roman" w:cs="Helvetica"/>
+          <w:noProof/>
+          <w:color w:val="333333"/>
+        </w:rPr>
+        <w:t>runs.</w:t>
+      </w:r>
+    </w:p>
+    <w:p>
+      <w:pPr>
+        <w:ind w:left="-450" w:right="-396"/>
+        <w:rPr>
+          <w:sz w:val="26"/>
+          <w:szCs w:val="26"/>
+        </w:rPr>
+      </w:pPr>
+      <w:r>
+        <w:rPr>
+          <w:noProof/>
+          <w:sz w:val="26"/>
+          <w:szCs w:val="26"/>
+        </w:rPr>
+        <w:drawing>
+          <wp:inline distT="0" distB="0" distL="0" distR="0">
+            <wp:extent cx="2286000" cy="1143000"/>
+            <wp:effectExtent l="0" t="0" r="0" b="0"/>
+            <wp:docPr id="1" name="Picture 1"/>
+            <wp:cNvGraphicFramePr>
+              <a:graphicFrameLocks xmlns:a="http://schemas.openxmlformats.org/drawingml/2006/main" noChangeAspect="1"/>
+            </wp:cNvGraphicFramePr>
+            <a:graphic xmlns:a="http://schemas.openxmlformats.org/drawingml/2006/main">
+              <a:graphicData uri="http://schemas.openxmlformats.org/drawingml/2006/picture">
+                <pic:pic xmlns:pic="http://schemas.openxmlformats.org/drawingml/2006/picture">
+                  <pic:nvPicPr>
+                    <pic:cNvPr id="1" name="center_2017_06_18_00_08_29_295.jpg"/>
+                    <pic:cNvPicPr/>
+                  </pic:nvPicPr>
+                  <pic:blipFill>
+                    <a:blip r:embed="rId12">
+                      <a:extLst>
+                        <a:ext uri="{28A0092B-C50C-407E-A947-70E740481C1C}">
+                          <a14:useLocalDpi xmlns:a14="http://schemas.microsoft.com/office/drawing/2010/main" val="0"/>
+                        </a:ext>
+                      </a:extLst>
+                    </a:blip>
+                    <a:stretch>
+                      <a:fillRect/>
+                    </a:stretch>
+                  </pic:blipFill>
+                  <pic:spPr>
+                    <a:xfrm>
+                      <a:off x="0" y="0"/>
+                      <a:ext cx="2286000" cy="1143000"/>
+                    </a:xfrm>
+                    <a:prstGeom prst="rect">
+                      <a:avLst/>
+                    </a:prstGeom>
+                  </pic:spPr>
+                </pic:pic>
+              </a:graphicData>
+            </a:graphic>
+          </wp:inline>
+        </w:drawing>
+      </w:r>
+      <w:r>
+        <w:rPr>
+          <w:noProof/>
+          <w:sz w:val="26"/>
+          <w:szCs w:val="26"/>
+        </w:rPr>
+        <w:t xml:space="preserve"> </w:t>
+      </w:r>
+      <w:r>
+        <w:rPr>
+          <w:noProof/>
+          <w:sz w:val="26"/>
+          <w:szCs w:val="26"/>
+        </w:rPr>
+        <w:drawing>
+          <wp:inline distT="0" distB="0" distL="0" distR="0">
+            <wp:extent cx="2286000" cy="1143000"/>
+            <wp:effectExtent l="0" t="0" r="0" b="0"/>
+            <wp:docPr id="2" name="Picture 2"/>
+            <wp:cNvGraphicFramePr>
+              <a:graphicFrameLocks xmlns:a="http://schemas.openxmlformats.org/drawingml/2006/main" noChangeAspect="1"/>
+            </wp:cNvGraphicFramePr>
+            <a:graphic xmlns:a="http://schemas.openxmlformats.org/drawingml/2006/main">
+              <a:graphicData uri="http://schemas.openxmlformats.org/drawingml/2006/picture">
+                <pic:pic xmlns:pic="http://schemas.openxmlformats.org/drawingml/2006/picture">
+                  <pic:nvPicPr>
+                    <pic:cNvPr id="2" name="center_2017_06_18_00_08_30_096.jpg"/>
+                    <pic:cNvPicPr/>
+                  </pic:nvPicPr>
+                  <pic:blipFill>
+                    <a:blip r:embed="rId13">
+                      <a:extLst>
+                        <a:ext uri="{28A0092B-C50C-407E-A947-70E740481C1C}">
+                          <a14:useLocalDpi xmlns:a14="http://schemas.microsoft.com/office/drawing/2010/main" val="0"/>
+                        </a:ext>
+                      </a:extLst>
+                    </a:blip>
+                    <a:stretch>
+                      <a:fillRect/>
+                    </a:stretch>
+                  </pic:blipFill>
+                  <pic:spPr>
+                    <a:xfrm>
+                      <a:off x="0" y="0"/>
+                      <a:ext cx="2286000" cy="1143000"/>
+                    </a:xfrm>
+                    <a:prstGeom prst="rect">
+                      <a:avLst/>
+                    </a:prstGeom>
+                  </pic:spPr>
+                </pic:pic>
+              </a:graphicData>
+            </a:graphic>
+          </wp:inline>
+        </w:drawing>
+      </w:r>
+      <w:r>
+        <w:rPr>
+          <w:noProof/>
+          <w:sz w:val="26"/>
+          <w:szCs w:val="26"/>
+        </w:rPr>
+        <w:t xml:space="preserve"> </w:t>
+      </w:r>
+      <w:r>
+        <w:rPr>
+          <w:noProof/>
+          <w:sz w:val="26"/>
+          <w:szCs w:val="26"/>
+        </w:rPr>
+        <w:drawing>
+          <wp:inline distT="0" distB="0" distL="0" distR="0">
+            <wp:extent cx="2270760" cy="1135380"/>
+            <wp:effectExtent l="0" t="0" r="0" b="0"/>
+            <wp:docPr id="3" name="Picture 3"/>
+            <wp:cNvGraphicFramePr>
+              <a:graphicFrameLocks xmlns:a="http://schemas.openxmlformats.org/drawingml/2006/main" noChangeAspect="1"/>
+            </wp:cNvGraphicFramePr>
+            <a:graphic xmlns:a="http://schemas.openxmlformats.org/drawingml/2006/main">
+              <a:graphicData uri="http://schemas.openxmlformats.org/drawingml/2006/picture">
+                <pic:pic xmlns:pic="http://schemas.openxmlformats.org/drawingml/2006/picture">
+                  <pic:nvPicPr>
+                    <pic:cNvPr id="3" name="center_2017_06_18_00_08_31_000.jpg"/>
+                    <pic:cNvPicPr/>
+                  </pic:nvPicPr>
+                  <pic:blipFill>
+                    <a:blip r:embed="rId14">
+                      <a:extLst>
+                        <a:ext uri="{28A0092B-C50C-407E-A947-70E740481C1C}">
+                          <a14:useLocalDpi xmlns:a14="http://schemas.microsoft.com/office/drawing/2010/main" val="0"/>
+                        </a:ext>
+                      </a:extLst>
+                    </a:blip>
+                    <a:stretch>
+                      <a:fillRect/>
+                    </a:stretch>
+                  </pic:blipFill>
+                  <pic:spPr>
+                    <a:xfrm>
+                      <a:off x="0" y="0"/>
+                      <a:ext cx="2270760" cy="1135380"/>
+                    </a:xfrm>
+                    <a:prstGeom prst="rect">
+                      <a:avLst/>
+                    </a:prstGeom>
+                  </pic:spPr>
+                </pic:pic>
+              </a:graphicData>
+            </a:graphic>
+          </wp:inline>
+        </w:drawing>
+      </w:r>
+    </w:p>
+    <w:p>
+      <w:pPr>
+        <w:jc w:val="center"/>
+        <w:rPr>
+          <w:sz w:val="26"/>
+          <w:szCs w:val="26"/>
+        </w:rPr>
+      </w:pPr>
+      <w:r>
+        <w:rPr>
+          <w:sz w:val="26"/>
+          <w:szCs w:val="26"/>
+        </w:rPr>
+        <w:t>Figure 2</w:t>
+      </w:r>
+    </w:p>
+    <w:p>
+      <w:pPr>
+        <w:pStyle w:val="ListParagraph"/>
+        <w:numPr>
+          <w:ilvl w:val="0"/>
+          <w:numId w:val="26"/>
+        </w:numPr>
+        <w:spacing w:before="240" w:after="0" w:line="168" w:lineRule="auto"/>
+        <w:ind w:left="450"/>
+        <w:rPr>
+          <w:b/>
+          <w:sz w:val="26"/>
+          <w:szCs w:val="26"/>
+        </w:rPr>
+      </w:pPr>
+      <w:r>
+        <w:rPr>
+          <w:b/>
+          <w:sz w:val="26"/>
+          <w:szCs w:val="26"/>
+        </w:rPr>
         <w:t>Solution Design Approach</w:t>
       </w:r>
       <w:r>
@@ -2503,7 +3375,7 @@
         </w:rPr>
         <w:t>implementation had performed well in recent deep learning competitions, I briefly researched trying to find information on using and implementing such a design for this self-driving car project; however, while Microsoft has recently released an open source beta version of an “advanced virtual world” (simulator) for training autonomous drones, which is said to be also usable to test autonomous driving systems (</w:t>
       </w:r>
-      <w:hyperlink r:id="rId12" w:history="1">
+      <w:hyperlink r:id="rId15" w:history="1">
         <w:r>
           <w:rPr>
             <w:rStyle w:val="Hyperlink"/>
@@ -2749,22 +3621,625 @@
         </w:rPr>
         <w:t>).</w:t>
       </w:r>
-    </w:p>
-    <w:p>
-      <w:pPr>
-        <w:rPr>
-          <w:rFonts w:asciiTheme="majorHAnsi" w:eastAsiaTheme="majorEastAsia" w:hAnsiTheme="majorHAnsi" w:cstheme="majorBidi"/>
+      <w:r>
+        <w:rPr>
+          <w:rFonts w:eastAsia="Times New Roman" w:cs="Helvetica"/>
+          <w:color w:val="333333"/>
+        </w:rPr>
+        <w:br w:type="page"/>
+      </w:r>
+    </w:p>
+    <w:p>
+      <w:pPr>
+        <w:pStyle w:val="FirstParagraph"/>
+        <w:rPr>
+          <w:rFonts w:asciiTheme="majorHAnsi" w:hAnsiTheme="majorHAnsi" w:cstheme="majorHAnsi"/>
           <w:b/>
-          <w:bCs/>
-          <w:color w:val="4F81BD" w:themeColor="accent1"/>
-          <w:sz w:val="28"/>
-          <w:szCs w:val="28"/>
+          <w:color w:val="000000" w:themeColor="text1"/>
+          <w:sz w:val="32"/>
+          <w:szCs w:val="32"/>
+        </w:rPr>
+      </w:pPr>
+      <w:r>
+        <w:rPr>
+          <w:rFonts w:asciiTheme="majorHAnsi" w:hAnsiTheme="majorHAnsi" w:cstheme="majorHAnsi"/>
+          <w:b/>
+          <w:color w:val="000000" w:themeColor="text1"/>
+          <w:sz w:val="32"/>
+          <w:szCs w:val="32"/>
+        </w:rPr>
+        <w:lastRenderedPageBreak/>
+        <w:t>REFERENCES</w:t>
+      </w:r>
+    </w:p>
+    <w:tbl>
+      <w:tblPr>
+        <w:tblW w:w="0" w:type="auto"/>
+        <w:tblInd w:w="15" w:type="dxa"/>
+        <w:shd w:val="clear" w:color="auto" w:fill="FFFFFF"/>
+        <w:tblCellMar>
+          <w:left w:w="0" w:type="dxa"/>
+          <w:right w:w="0" w:type="dxa"/>
+        </w:tblCellMar>
+        <w:tblLook w:val="04A0" w:firstRow="1" w:lastRow="0" w:firstColumn="1" w:lastColumn="0" w:noHBand="0" w:noVBand="1"/>
+      </w:tblPr>
+      <w:tblGrid>
+        <w:gridCol w:w="1568"/>
+        <w:gridCol w:w="8836"/>
+      </w:tblGrid>
+      <w:tr>
+        <w:tc>
+          <w:tcPr>
+            <w:tcW w:w="0" w:type="auto"/>
+            <w:tcBorders>
+              <w:top w:val="nil"/>
+              <w:left w:val="nil"/>
+              <w:bottom w:val="nil"/>
+              <w:right w:val="nil"/>
+            </w:tcBorders>
+            <w:shd w:val="clear" w:color="auto" w:fill="FFFFFF"/>
+            <w:tcMar>
+              <w:top w:w="15" w:type="dxa"/>
+              <w:left w:w="75" w:type="dxa"/>
+              <w:bottom w:w="15" w:type="dxa"/>
+              <w:right w:w="120" w:type="dxa"/>
+            </w:tcMar>
+            <w:vAlign w:val="center"/>
+            <w:hideMark/>
+          </w:tcPr>
+          <w:p>
+            <w:pPr>
+              <w:spacing w:before="100" w:beforeAutospacing="1" w:after="100" w:afterAutospacing="1"/>
+              <w:rPr>
+                <w:rFonts w:ascii="Helvetica" w:eastAsia="Times New Roman" w:hAnsi="Helvetica" w:cs="Helvetica"/>
+                <w:color w:val="26282A"/>
+                <w:sz w:val="20"/>
+                <w:szCs w:val="20"/>
+              </w:rPr>
+            </w:pPr>
+            <w:r>
+              <w:rPr>
+                <w:rFonts w:ascii="Helvetica" w:eastAsia="Times New Roman" w:hAnsi="Helvetica" w:cs="Helvetica"/>
+                <w:color w:val="000000"/>
+                <w:spacing w:val="-2"/>
+                <w:sz w:val="21"/>
+                <w:szCs w:val="21"/>
+              </w:rPr>
+              <w:t>[Bojarski16</w:t>
+            </w:r>
+            <w:r>
+              <w:rPr>
+                <w:rFonts w:ascii="Helvetica" w:eastAsia="Times New Roman" w:hAnsi="Helvetica" w:cs="Helvetica"/>
+                <w:color w:val="000000"/>
+                <w:spacing w:val="-2"/>
+                <w:sz w:val="21"/>
+                <w:szCs w:val="21"/>
+              </w:rPr>
+              <w:t>]</w:t>
+            </w:r>
+          </w:p>
+        </w:tc>
+        <w:tc>
+          <w:tcPr>
+            <w:tcW w:w="0" w:type="auto"/>
+            <w:tcBorders>
+              <w:top w:val="nil"/>
+              <w:left w:val="nil"/>
+              <w:bottom w:val="nil"/>
+              <w:right w:val="nil"/>
+            </w:tcBorders>
+            <w:shd w:val="clear" w:color="auto" w:fill="FFFFFF"/>
+            <w:tcMar>
+              <w:top w:w="15" w:type="dxa"/>
+              <w:left w:w="75" w:type="dxa"/>
+              <w:bottom w:w="15" w:type="dxa"/>
+              <w:right w:w="120" w:type="dxa"/>
+            </w:tcMar>
+            <w:vAlign w:val="center"/>
+            <w:hideMark/>
+          </w:tcPr>
+          <w:p>
+            <w:pPr>
+              <w:spacing w:before="100" w:beforeAutospacing="1" w:after="100" w:afterAutospacing="1"/>
+            </w:pPr>
+            <w:r>
+              <w:rPr>
+                <w:rFonts w:ascii="Helvetica" w:eastAsia="Times New Roman" w:hAnsi="Helvetica" w:cs="Helvetica"/>
+                <w:color w:val="000000"/>
+                <w:spacing w:val="-2"/>
+                <w:sz w:val="21"/>
+                <w:szCs w:val="21"/>
+              </w:rPr>
+              <w:t>Bojarkski, M., Yeres, P., Choromanska, A, Choromanski, K., et al (2016</w:t>
+            </w:r>
+            <w:r>
+              <w:rPr>
+                <w:rFonts w:ascii="Helvetica" w:eastAsia="Times New Roman" w:hAnsi="Helvetica" w:cs="Helvetica"/>
+                <w:color w:val="000000"/>
+                <w:spacing w:val="-2"/>
+                <w:sz w:val="21"/>
+                <w:szCs w:val="21"/>
+              </w:rPr>
+              <w:t>)</w:t>
+            </w:r>
+            <w:r>
+              <w:rPr>
+                <w:rFonts w:ascii="Helvetica" w:eastAsia="Times New Roman" w:hAnsi="Helvetica" w:cs="Helvetica"/>
+                <w:color w:val="000000"/>
+                <w:spacing w:val="-2"/>
+                <w:sz w:val="21"/>
+                <w:szCs w:val="21"/>
+              </w:rPr>
+              <w:t xml:space="preserve">. </w:t>
+            </w:r>
+            <w:r>
+              <w:t>Explaining How a Deep Neural Network Trained with End-to-End Learning Steers a Car</w:t>
+            </w:r>
+            <w:r>
+              <w:rPr>
+                <w:rFonts w:ascii="Helvetica" w:eastAsia="Times New Roman" w:hAnsi="Helvetica" w:cs="Helvetica"/>
+                <w:color w:val="000000"/>
+                <w:spacing w:val="-2"/>
+                <w:sz w:val="21"/>
+                <w:szCs w:val="21"/>
+              </w:rPr>
+              <w:t xml:space="preserve">; </w:t>
+            </w:r>
+            <w:r>
+              <w:rPr>
+                <w:rFonts w:eastAsia="Times New Roman" w:cs="Courier New"/>
+                <w:iCs/>
+                <w:color w:val="000000" w:themeColor="text1"/>
+              </w:rPr>
+              <w:t>arXiv:1</w:t>
+            </w:r>
+            <w:r>
+              <w:rPr>
+                <w:rFonts w:eastAsia="Times New Roman" w:cs="Courier New"/>
+                <w:iCs/>
+                <w:color w:val="000000" w:themeColor="text1"/>
+              </w:rPr>
+              <w:t xml:space="preserve">604.073116v1 [cs.CV] 25 Apr 2017 </w:t>
+            </w:r>
+            <w:hyperlink r:id="rId16" w:history="1">
+              <w:r>
+                <w:rPr>
+                  <w:rStyle w:val="Hyperlink"/>
+                </w:rPr>
+                <w:t>https://arxiv.org/pdf/1704.07911.pdf</w:t>
+              </w:r>
+            </w:hyperlink>
+          </w:p>
+        </w:tc>
+      </w:tr>
+      <w:tr>
+        <w:tc>
+          <w:tcPr>
+            <w:tcW w:w="0" w:type="auto"/>
+            <w:tcBorders>
+              <w:top w:val="nil"/>
+              <w:left w:val="nil"/>
+              <w:bottom w:val="nil"/>
+              <w:right w:val="nil"/>
+            </w:tcBorders>
+            <w:shd w:val="clear" w:color="auto" w:fill="FFFFFF"/>
+            <w:tcMar>
+              <w:top w:w="15" w:type="dxa"/>
+              <w:left w:w="75" w:type="dxa"/>
+              <w:bottom w:w="15" w:type="dxa"/>
+              <w:right w:w="120" w:type="dxa"/>
+            </w:tcMar>
+            <w:vAlign w:val="center"/>
+          </w:tcPr>
+          <w:p>
+            <w:pPr>
+              <w:spacing w:before="100" w:beforeAutospacing="1" w:after="100" w:afterAutospacing="1"/>
+              <w:rPr>
+                <w:rFonts w:ascii="Helvetica" w:eastAsia="Times New Roman" w:hAnsi="Helvetica" w:cs="Helvetica"/>
+                <w:color w:val="26282A"/>
+                <w:sz w:val="20"/>
+                <w:szCs w:val="20"/>
+              </w:rPr>
+            </w:pPr>
+            <w:r>
+              <w:rPr>
+                <w:rFonts w:ascii="Helvetica" w:eastAsia="Times New Roman" w:hAnsi="Helvetica" w:cs="Helvetica"/>
+                <w:color w:val="000000"/>
+                <w:spacing w:val="-2"/>
+                <w:sz w:val="21"/>
+                <w:szCs w:val="21"/>
+              </w:rPr>
+              <w:t>[Geron17</w:t>
+            </w:r>
+            <w:r>
+              <w:rPr>
+                <w:rFonts w:ascii="Helvetica" w:eastAsia="Times New Roman" w:hAnsi="Helvetica" w:cs="Helvetica"/>
+                <w:color w:val="000000"/>
+                <w:spacing w:val="-2"/>
+                <w:sz w:val="21"/>
+                <w:szCs w:val="21"/>
+              </w:rPr>
+              <w:t>]</w:t>
+            </w:r>
+          </w:p>
+        </w:tc>
+        <w:tc>
+          <w:tcPr>
+            <w:tcW w:w="0" w:type="auto"/>
+            <w:tcBorders>
+              <w:top w:val="nil"/>
+              <w:left w:val="nil"/>
+              <w:bottom w:val="nil"/>
+              <w:right w:val="nil"/>
+            </w:tcBorders>
+            <w:shd w:val="clear" w:color="auto" w:fill="FFFFFF"/>
+            <w:tcMar>
+              <w:top w:w="15" w:type="dxa"/>
+              <w:left w:w="75" w:type="dxa"/>
+              <w:bottom w:w="15" w:type="dxa"/>
+              <w:right w:w="120" w:type="dxa"/>
+            </w:tcMar>
+            <w:vAlign w:val="center"/>
+          </w:tcPr>
+          <w:p>
+            <w:pPr>
+              <w:spacing w:before="240" w:after="100" w:afterAutospacing="1"/>
+            </w:pPr>
+            <w:r>
+              <w:t>Hands-On Machine Learning with Scikit-Learn &amp; TensorFlow</w:t>
+            </w:r>
+            <w:r>
+              <w:rPr>
+                <w:rFonts w:ascii="Helvetica" w:eastAsia="Times New Roman" w:hAnsi="Helvetica" w:cs="Helvetica"/>
+                <w:color w:val="000000"/>
+                <w:spacing w:val="-2"/>
+                <w:sz w:val="21"/>
+                <w:szCs w:val="21"/>
+              </w:rPr>
+              <w:t xml:space="preserve"> by Aurelien Geron (O’Reilly). Copyright 2017 Aurelien Geron, 978-1-491-96229-9</w:t>
+            </w:r>
+          </w:p>
+        </w:tc>
+      </w:tr>
+      <w:tr>
+        <w:tc>
+          <w:tcPr>
+            <w:tcW w:w="0" w:type="auto"/>
+            <w:tcBorders>
+              <w:top w:val="nil"/>
+              <w:left w:val="nil"/>
+              <w:bottom w:val="nil"/>
+              <w:right w:val="nil"/>
+            </w:tcBorders>
+            <w:shd w:val="clear" w:color="auto" w:fill="FFFFFF"/>
+            <w:tcMar>
+              <w:top w:w="15" w:type="dxa"/>
+              <w:left w:w="75" w:type="dxa"/>
+              <w:bottom w:w="15" w:type="dxa"/>
+              <w:right w:w="120" w:type="dxa"/>
+            </w:tcMar>
+            <w:vAlign w:val="center"/>
+          </w:tcPr>
+          <w:p>
+            <w:pPr>
+              <w:spacing w:before="100" w:beforeAutospacing="1" w:after="100" w:afterAutospacing="1"/>
+              <w:rPr>
+                <w:rFonts w:ascii="Helvetica" w:eastAsia="Times New Roman" w:hAnsi="Helvetica" w:cs="Helvetica"/>
+                <w:color w:val="26282A"/>
+                <w:sz w:val="20"/>
+                <w:szCs w:val="20"/>
+              </w:rPr>
+            </w:pPr>
+            <w:r>
+              <w:rPr>
+                <w:rFonts w:ascii="Helvetica" w:eastAsia="Times New Roman" w:hAnsi="Helvetica" w:cs="Helvetica"/>
+                <w:color w:val="000000"/>
+                <w:spacing w:val="-2"/>
+                <w:sz w:val="21"/>
+                <w:szCs w:val="21"/>
+              </w:rPr>
+              <w:t>[Goodfellow16</w:t>
+            </w:r>
+            <w:r>
+              <w:rPr>
+                <w:rFonts w:ascii="Helvetica" w:eastAsia="Times New Roman" w:hAnsi="Helvetica" w:cs="Helvetica"/>
+                <w:color w:val="000000"/>
+                <w:spacing w:val="-2"/>
+                <w:sz w:val="21"/>
+                <w:szCs w:val="21"/>
+              </w:rPr>
+              <w:t>]</w:t>
+            </w:r>
+          </w:p>
+        </w:tc>
+        <w:tc>
+          <w:tcPr>
+            <w:tcW w:w="0" w:type="auto"/>
+            <w:tcBorders>
+              <w:top w:val="nil"/>
+              <w:left w:val="nil"/>
+              <w:bottom w:val="nil"/>
+              <w:right w:val="nil"/>
+            </w:tcBorders>
+            <w:shd w:val="clear" w:color="auto" w:fill="FFFFFF"/>
+            <w:tcMar>
+              <w:top w:w="15" w:type="dxa"/>
+              <w:left w:w="75" w:type="dxa"/>
+              <w:bottom w:w="15" w:type="dxa"/>
+              <w:right w:w="120" w:type="dxa"/>
+            </w:tcMar>
+            <w:vAlign w:val="center"/>
+          </w:tcPr>
+          <w:p>
+            <w:pPr>
+              <w:spacing w:before="240" w:after="100" w:afterAutospacing="1"/>
+              <w:rPr>
+                <w:rFonts w:ascii="Helvetica" w:eastAsia="Times New Roman" w:hAnsi="Helvetica" w:cs="Helvetica"/>
+                <w:color w:val="26282A"/>
+                <w:sz w:val="20"/>
+                <w:szCs w:val="20"/>
+              </w:rPr>
+            </w:pPr>
+            <w:r>
+              <w:rPr>
+                <w:rFonts w:ascii="Helvetica" w:eastAsia="Times New Roman" w:hAnsi="Helvetica" w:cs="Helvetica"/>
+                <w:color w:val="000000"/>
+                <w:spacing w:val="-2"/>
+                <w:sz w:val="21"/>
+                <w:szCs w:val="21"/>
+              </w:rPr>
+              <w:t xml:space="preserve">Deep Learning; </w:t>
+            </w:r>
+            <w:r>
+              <w:rPr>
+                <w:rFonts w:ascii="Helvetica" w:eastAsia="Times New Roman" w:hAnsi="Helvetica" w:cs="Helvetica"/>
+                <w:color w:val="000000"/>
+                <w:spacing w:val="-2"/>
+                <w:sz w:val="21"/>
+                <w:szCs w:val="21"/>
+              </w:rPr>
+              <w:t>Goodfellow, I.</w:t>
+            </w:r>
+            <w:r>
+              <w:rPr>
+                <w:rFonts w:ascii="Helvetica" w:eastAsia="Times New Roman" w:hAnsi="Helvetica" w:cs="Helvetica"/>
+                <w:color w:val="000000"/>
+                <w:spacing w:val="-2"/>
+                <w:sz w:val="21"/>
+                <w:szCs w:val="21"/>
+              </w:rPr>
+              <w:t>, Be</w:t>
+            </w:r>
+            <w:r>
+              <w:rPr>
+                <w:rFonts w:ascii="Helvetica" w:eastAsia="Times New Roman" w:hAnsi="Helvetica" w:cs="Helvetica"/>
+                <w:color w:val="000000"/>
+                <w:spacing w:val="-2"/>
+                <w:sz w:val="21"/>
+                <w:szCs w:val="21"/>
+              </w:rPr>
+              <w:t>ngio, Y., and Courville, A</w:t>
+            </w:r>
+            <w:r>
+              <w:rPr>
+                <w:rFonts w:ascii="Helvetica" w:eastAsia="Times New Roman" w:hAnsi="Helvetica" w:cs="Helvetica"/>
+                <w:color w:val="000000"/>
+                <w:spacing w:val="-2"/>
+                <w:sz w:val="21"/>
+                <w:szCs w:val="21"/>
+              </w:rPr>
+              <w:t>. (2016</w:t>
+            </w:r>
+            <w:r>
+              <w:rPr>
+                <w:rFonts w:ascii="Helvetica" w:eastAsia="Times New Roman" w:hAnsi="Helvetica" w:cs="Helvetica"/>
+                <w:color w:val="000000"/>
+                <w:spacing w:val="-2"/>
+                <w:sz w:val="21"/>
+                <w:szCs w:val="21"/>
+              </w:rPr>
+              <w:t xml:space="preserve">). </w:t>
+            </w:r>
+            <w:r>
+              <w:rPr>
+                <w:rFonts w:ascii="Helvetica" w:eastAsia="Times New Roman" w:hAnsi="Helvetica" w:cs="Helvetica"/>
+                <w:color w:val="000000"/>
+                <w:spacing w:val="-2"/>
+                <w:sz w:val="21"/>
+                <w:szCs w:val="21"/>
+              </w:rPr>
+              <w:t>MIT Press</w:t>
+            </w:r>
+          </w:p>
+        </w:tc>
+      </w:tr>
+      <w:tr>
+        <w:tc>
+          <w:tcPr>
+            <w:tcW w:w="0" w:type="auto"/>
+            <w:tcBorders>
+              <w:top w:val="nil"/>
+              <w:left w:val="nil"/>
+              <w:bottom w:val="nil"/>
+              <w:right w:val="nil"/>
+            </w:tcBorders>
+            <w:shd w:val="clear" w:color="auto" w:fill="FFFFFF"/>
+            <w:tcMar>
+              <w:top w:w="15" w:type="dxa"/>
+              <w:left w:w="75" w:type="dxa"/>
+              <w:bottom w:w="15" w:type="dxa"/>
+              <w:right w:w="120" w:type="dxa"/>
+            </w:tcMar>
+            <w:vAlign w:val="center"/>
+            <w:hideMark/>
+          </w:tcPr>
+          <w:p>
+            <w:pPr>
+              <w:spacing w:before="100" w:beforeAutospacing="1" w:after="100" w:afterAutospacing="1"/>
+              <w:rPr>
+                <w:rFonts w:ascii="Helvetica" w:eastAsia="Times New Roman" w:hAnsi="Helvetica" w:cs="Helvetica"/>
+                <w:color w:val="000000"/>
+                <w:spacing w:val="-2"/>
+                <w:sz w:val="21"/>
+                <w:szCs w:val="21"/>
+              </w:rPr>
+            </w:pPr>
+            <w:r>
+              <w:rPr>
+                <w:rFonts w:ascii="Helvetica" w:eastAsia="Times New Roman" w:hAnsi="Helvetica" w:cs="Helvetica"/>
+                <w:color w:val="000000"/>
+                <w:spacing w:val="-2"/>
+                <w:sz w:val="21"/>
+                <w:szCs w:val="21"/>
+              </w:rPr>
+              <w:t>[CS231n17</w:t>
+            </w:r>
+            <w:r>
+              <w:rPr>
+                <w:rFonts w:ascii="Helvetica" w:eastAsia="Times New Roman" w:hAnsi="Helvetica" w:cs="Helvetica"/>
+                <w:color w:val="000000"/>
+                <w:spacing w:val="-2"/>
+                <w:sz w:val="21"/>
+                <w:szCs w:val="21"/>
+              </w:rPr>
+              <w:t>]</w:t>
+            </w:r>
+          </w:p>
+        </w:tc>
+        <w:tc>
+          <w:tcPr>
+            <w:tcW w:w="0" w:type="auto"/>
+            <w:tcBorders>
+              <w:top w:val="nil"/>
+              <w:left w:val="nil"/>
+              <w:bottom w:val="nil"/>
+              <w:right w:val="nil"/>
+            </w:tcBorders>
+            <w:shd w:val="clear" w:color="auto" w:fill="FFFFFF"/>
+            <w:tcMar>
+              <w:top w:w="15" w:type="dxa"/>
+              <w:left w:w="75" w:type="dxa"/>
+              <w:bottom w:w="15" w:type="dxa"/>
+              <w:right w:w="120" w:type="dxa"/>
+            </w:tcMar>
+            <w:vAlign w:val="center"/>
+            <w:hideMark/>
+          </w:tcPr>
+          <w:p>
+            <w:pPr>
+              <w:pStyle w:val="Heading1"/>
+              <w:shd w:val="clear" w:color="auto" w:fill="FFFFFF"/>
+              <w:spacing w:before="240" w:after="150"/>
+              <w:rPr>
+                <w:rFonts w:ascii="Helvetica" w:eastAsia="Times New Roman" w:hAnsi="Helvetica" w:cs="Helvetica"/>
+                <w:color w:val="000000"/>
+                <w:spacing w:val="-2"/>
+                <w:sz w:val="21"/>
+                <w:szCs w:val="21"/>
+              </w:rPr>
+            </w:pPr>
+            <w:r>
+              <w:rPr>
+                <w:rFonts w:ascii="Helvetica" w:eastAsia="Times New Roman" w:hAnsi="Helvetica" w:cs="Helvetica"/>
+                <w:b w:val="0"/>
+                <w:color w:val="000000"/>
+                <w:spacing w:val="-2"/>
+                <w:sz w:val="21"/>
+                <w:szCs w:val="21"/>
+              </w:rPr>
+              <w:t>Karpathy, A., Li, F. (2017)</w:t>
+            </w:r>
+            <w:r>
+              <w:rPr>
+                <w:rFonts w:ascii="Helvetica" w:eastAsia="Times New Roman" w:hAnsi="Helvetica" w:cs="Helvetica"/>
+                <w:color w:val="000000"/>
+                <w:spacing w:val="-2"/>
+                <w:sz w:val="21"/>
+                <w:szCs w:val="21"/>
+              </w:rPr>
+              <w:t xml:space="preserve"> </w:t>
+            </w:r>
+            <w:hyperlink r:id="rId17" w:history="1">
+              <w:r>
+                <w:rPr>
+                  <w:rStyle w:val="Hyperlink"/>
+                  <w:rFonts w:ascii="Helvetica" w:eastAsia="Times New Roman" w:hAnsi="Helvetica" w:cs="Helvetica"/>
+                  <w:spacing w:val="-2"/>
+                  <w:sz w:val="21"/>
+                  <w:szCs w:val="21"/>
+                </w:rPr>
+                <w:t>http://cs231n.stanford.edu/</w:t>
+              </w:r>
+            </w:hyperlink>
+            <w:r>
+              <w:rPr>
+                <w:rFonts w:ascii="Helvetica" w:eastAsia="Times New Roman" w:hAnsi="Helvetica" w:cs="Helvetica"/>
+                <w:color w:val="000000"/>
+                <w:spacing w:val="-2"/>
+                <w:sz w:val="21"/>
+                <w:szCs w:val="21"/>
+              </w:rPr>
+              <w:t xml:space="preserve"> </w:t>
+            </w:r>
+            <w:r>
+              <w:rPr>
+                <w:rFonts w:ascii="Helvetica" w:hAnsi="Helvetica" w:cs="Helvetica"/>
+                <w:b w:val="0"/>
+                <w:bCs w:val="0"/>
+                <w:color w:val="333333"/>
+                <w:sz w:val="21"/>
+                <w:szCs w:val="21"/>
+              </w:rPr>
+              <w:t>Convolutional Neural Networks for Visual Recognition</w:t>
+            </w:r>
+            <w:r>
+              <w:rPr>
+                <w:rFonts w:ascii="Helvetica" w:eastAsia="Times New Roman" w:hAnsi="Helvetica" w:cs="Helvetica"/>
+                <w:color w:val="000000"/>
+                <w:spacing w:val="-2"/>
+                <w:sz w:val="21"/>
+                <w:szCs w:val="21"/>
+              </w:rPr>
+              <w:t xml:space="preserve">; </w:t>
+            </w:r>
+            <w:r>
+              <w:rPr>
+                <w:rFonts w:ascii="Helvetica" w:eastAsia="Times New Roman" w:hAnsi="Helvetica" w:cs="Helvetica"/>
+                <w:b w:val="0"/>
+                <w:color w:val="000000"/>
+                <w:spacing w:val="-2"/>
+                <w:sz w:val="21"/>
+                <w:szCs w:val="21"/>
+              </w:rPr>
+              <w:t>Stanford University, Spring 2017</w:t>
+            </w:r>
+            <w:r>
+              <w:rPr>
+                <w:rFonts w:ascii="Helvetica" w:eastAsia="Times New Roman" w:hAnsi="Helvetica" w:cs="Helvetica"/>
+                <w:color w:val="000000"/>
+                <w:spacing w:val="-2"/>
+                <w:sz w:val="21"/>
+                <w:szCs w:val="21"/>
+              </w:rPr>
+              <w:t>.</w:t>
+            </w:r>
+          </w:p>
+        </w:tc>
+      </w:tr>
+    </w:tbl>
+    <w:p>
+      <w:pPr>
+        <w:spacing w:before="192" w:after="192"/>
+        <w:ind w:left="360"/>
+        <w:rPr>
+          <w:rFonts w:eastAsia="Times New Roman" w:cs="Helvetica"/>
+          <w:color w:val="333333"/>
         </w:rPr>
       </w:pPr>
     </w:p>
     <w:sectPr>
       <w:pgSz w:w="12240" w:h="15840"/>
-      <w:pgMar w:top="720" w:right="1008" w:bottom="720" w:left="1008" w:header="576" w:footer="576" w:gutter="0"/>
+      <w:pgMar w:top="720" w:right="1008" w:bottom="630" w:left="1008" w:header="576" w:footer="576" w:gutter="0"/>
       <w:cols w:space="720"/>
       <w:docGrid w:linePitch="326"/>
     </w:sectPr>
@@ -3095,6 +4570,95 @@
     </w:lvl>
   </w:abstractNum>
   <w:abstractNum w:abstractNumId="3" w15:restartNumberingAfterBreak="0">
+    <w:nsid w:val="038E2060"/>
+    <w:multiLevelType w:val="hybridMultilevel"/>
+    <w:tmpl w:val="3F647004"/>
+    <w:lvl w:ilvl="0" w:tplc="6EBA4D7E">
+      <w:start w:val="1"/>
+      <w:numFmt w:val="lowerLetter"/>
+      <w:lvlText w:val="%1."/>
+      <w:lvlJc w:val="left"/>
+      <w:pPr>
+        <w:ind w:left="900" w:hanging="360"/>
+      </w:pPr>
+      <w:rPr>
+        <w:rFonts w:asciiTheme="majorHAnsi" w:hAnsiTheme="majorHAnsi" w:hint="default"/>
+      </w:rPr>
+    </w:lvl>
+    <w:lvl w:ilvl="1" w:tplc="04090019" w:tentative="1">
+      <w:start w:val="1"/>
+      <w:numFmt w:val="lowerLetter"/>
+      <w:lvlText w:val="%2."/>
+      <w:lvlJc w:val="left"/>
+      <w:pPr>
+        <w:ind w:left="1620" w:hanging="360"/>
+      </w:pPr>
+    </w:lvl>
+    <w:lvl w:ilvl="2" w:tplc="0409001B" w:tentative="1">
+      <w:start w:val="1"/>
+      <w:numFmt w:val="lowerRoman"/>
+      <w:lvlText w:val="%3."/>
+      <w:lvlJc w:val="right"/>
+      <w:pPr>
+        <w:ind w:left="2340" w:hanging="180"/>
+      </w:pPr>
+    </w:lvl>
+    <w:lvl w:ilvl="3" w:tplc="0409000F" w:tentative="1">
+      <w:start w:val="1"/>
+      <w:numFmt w:val="decimal"/>
+      <w:lvlText w:val="%4."/>
+      <w:lvlJc w:val="left"/>
+      <w:pPr>
+        <w:ind w:left="3060" w:hanging="360"/>
+      </w:pPr>
+    </w:lvl>
+    <w:lvl w:ilvl="4" w:tplc="04090019" w:tentative="1">
+      <w:start w:val="1"/>
+      <w:numFmt w:val="lowerLetter"/>
+      <w:lvlText w:val="%5."/>
+      <w:lvlJc w:val="left"/>
+      <w:pPr>
+        <w:ind w:left="3780" w:hanging="360"/>
+      </w:pPr>
+    </w:lvl>
+    <w:lvl w:ilvl="5" w:tplc="0409001B" w:tentative="1">
+      <w:start w:val="1"/>
+      <w:numFmt w:val="lowerRoman"/>
+      <w:lvlText w:val="%6."/>
+      <w:lvlJc w:val="right"/>
+      <w:pPr>
+        <w:ind w:left="4500" w:hanging="180"/>
+      </w:pPr>
+    </w:lvl>
+    <w:lvl w:ilvl="6" w:tplc="0409000F" w:tentative="1">
+      <w:start w:val="1"/>
+      <w:numFmt w:val="decimal"/>
+      <w:lvlText w:val="%7."/>
+      <w:lvlJc w:val="left"/>
+      <w:pPr>
+        <w:ind w:left="5220" w:hanging="360"/>
+      </w:pPr>
+    </w:lvl>
+    <w:lvl w:ilvl="7" w:tplc="04090019" w:tentative="1">
+      <w:start w:val="1"/>
+      <w:numFmt w:val="lowerLetter"/>
+      <w:lvlText w:val="%8."/>
+      <w:lvlJc w:val="left"/>
+      <w:pPr>
+        <w:ind w:left="5940" w:hanging="360"/>
+      </w:pPr>
+    </w:lvl>
+    <w:lvl w:ilvl="8" w:tplc="0409001B" w:tentative="1">
+      <w:start w:val="1"/>
+      <w:numFmt w:val="lowerRoman"/>
+      <w:lvlText w:val="%9."/>
+      <w:lvlJc w:val="right"/>
+      <w:pPr>
+        <w:ind w:left="6660" w:hanging="180"/>
+      </w:pPr>
+    </w:lvl>
+  </w:abstractNum>
+  <w:abstractNum w:abstractNumId="4" w15:restartNumberingAfterBreak="0">
     <w:nsid w:val="1B9568A1"/>
     <w:multiLevelType w:val="hybridMultilevel"/>
     <w:tmpl w:val="83585A4C"/>
@@ -3184,7 +4748,7 @@
       </w:pPr>
     </w:lvl>
   </w:abstractNum>
-  <w:abstractNum w:abstractNumId="4" w15:restartNumberingAfterBreak="0">
+  <w:abstractNum w:abstractNumId="5" w15:restartNumberingAfterBreak="0">
     <w:nsid w:val="210F7318"/>
     <w:multiLevelType w:val="hybridMultilevel"/>
     <w:tmpl w:val="D85CDC76"/>
@@ -3278,7 +4842,7 @@
       </w:pPr>
     </w:lvl>
   </w:abstractNum>
-  <w:abstractNum w:abstractNumId="5" w15:restartNumberingAfterBreak="0">
+  <w:abstractNum w:abstractNumId="6" w15:restartNumberingAfterBreak="0">
     <w:nsid w:val="24951A36"/>
     <w:multiLevelType w:val="hybridMultilevel"/>
     <w:tmpl w:val="CB08B150"/>
@@ -3367,7 +4931,7 @@
       </w:pPr>
     </w:lvl>
   </w:abstractNum>
-  <w:abstractNum w:abstractNumId="6" w15:restartNumberingAfterBreak="0">
+  <w:abstractNum w:abstractNumId="7" w15:restartNumberingAfterBreak="0">
     <w:nsid w:val="281C7F42"/>
     <w:multiLevelType w:val="hybridMultilevel"/>
     <w:tmpl w:val="3F647004"/>
@@ -3456,7 +5020,7 @@
       </w:pPr>
     </w:lvl>
   </w:abstractNum>
-  <w:abstractNum w:abstractNumId="7" w15:restartNumberingAfterBreak="0">
+  <w:abstractNum w:abstractNumId="8" w15:restartNumberingAfterBreak="0">
     <w:nsid w:val="34D57F17"/>
     <w:multiLevelType w:val="hybridMultilevel"/>
     <w:tmpl w:val="BB78A360"/>
@@ -3551,7 +5115,7 @@
       </w:pPr>
     </w:lvl>
   </w:abstractNum>
-  <w:abstractNum w:abstractNumId="8" w15:restartNumberingAfterBreak="0">
+  <w:abstractNum w:abstractNumId="9" w15:restartNumberingAfterBreak="0">
     <w:nsid w:val="39AA6B7F"/>
     <w:multiLevelType w:val="hybridMultilevel"/>
     <w:tmpl w:val="83585A4C"/>
@@ -3641,7 +5205,7 @@
       </w:pPr>
     </w:lvl>
   </w:abstractNum>
-  <w:abstractNum w:abstractNumId="9" w15:restartNumberingAfterBreak="0">
+  <w:abstractNum w:abstractNumId="10" w15:restartNumberingAfterBreak="0">
     <w:nsid w:val="3BC70166"/>
     <w:multiLevelType w:val="hybridMultilevel"/>
     <w:tmpl w:val="CC0ED5D6"/>
@@ -3732,7 +5296,7 @@
       </w:pPr>
     </w:lvl>
   </w:abstractNum>
-  <w:abstractNum w:abstractNumId="10" w15:restartNumberingAfterBreak="0">
+  <w:abstractNum w:abstractNumId="11" w15:restartNumberingAfterBreak="0">
     <w:nsid w:val="3C2F0FA6"/>
     <w:multiLevelType w:val="hybridMultilevel"/>
     <w:tmpl w:val="3F647004"/>
@@ -3821,7 +5385,7 @@
       </w:pPr>
     </w:lvl>
   </w:abstractNum>
-  <w:abstractNum w:abstractNumId="11" w15:restartNumberingAfterBreak="0">
+  <w:abstractNum w:abstractNumId="12" w15:restartNumberingAfterBreak="0">
     <w:nsid w:val="3FE44B41"/>
     <w:multiLevelType w:val="hybridMultilevel"/>
     <w:tmpl w:val="92C2C8BE"/>
@@ -3913,7 +5477,7 @@
       </w:pPr>
     </w:lvl>
   </w:abstractNum>
-  <w:abstractNum w:abstractNumId="12" w15:restartNumberingAfterBreak="0">
+  <w:abstractNum w:abstractNumId="13" w15:restartNumberingAfterBreak="0">
     <w:nsid w:val="44401F19"/>
     <w:multiLevelType w:val="hybridMultilevel"/>
     <w:tmpl w:val="BB78A360"/>
@@ -4008,7 +5572,7 @@
       </w:pPr>
     </w:lvl>
   </w:abstractNum>
-  <w:abstractNum w:abstractNumId="13" w15:restartNumberingAfterBreak="0">
+  <w:abstractNum w:abstractNumId="14" w15:restartNumberingAfterBreak="0">
     <w:nsid w:val="491320E7"/>
     <w:multiLevelType w:val="multilevel"/>
     <w:tmpl w:val="D3FE5460"/>
@@ -4157,7 +5721,7 @@
       </w:rPr>
     </w:lvl>
   </w:abstractNum>
-  <w:abstractNum w:abstractNumId="14" w15:restartNumberingAfterBreak="0">
+  <w:abstractNum w:abstractNumId="15" w15:restartNumberingAfterBreak="0">
     <w:nsid w:val="4A294DB2"/>
     <w:multiLevelType w:val="multilevel"/>
     <w:tmpl w:val="B24EE608"/>
@@ -4306,7 +5870,7 @@
       </w:rPr>
     </w:lvl>
   </w:abstractNum>
-  <w:abstractNum w:abstractNumId="15" w15:restartNumberingAfterBreak="0">
+  <w:abstractNum w:abstractNumId="16" w15:restartNumberingAfterBreak="0">
     <w:nsid w:val="4C0E734B"/>
     <w:multiLevelType w:val="hybridMultilevel"/>
     <w:tmpl w:val="CC0ED5D6"/>
@@ -4397,7 +5961,7 @@
       </w:pPr>
     </w:lvl>
   </w:abstractNum>
-  <w:abstractNum w:abstractNumId="16" w15:restartNumberingAfterBreak="0">
+  <w:abstractNum w:abstractNumId="17" w15:restartNumberingAfterBreak="0">
     <w:nsid w:val="50D11850"/>
     <w:multiLevelType w:val="hybridMultilevel"/>
     <w:tmpl w:val="22AA1FB4"/>
@@ -4486,7 +6050,7 @@
       </w:pPr>
     </w:lvl>
   </w:abstractNum>
-  <w:abstractNum w:abstractNumId="17" w15:restartNumberingAfterBreak="0">
+  <w:abstractNum w:abstractNumId="18" w15:restartNumberingAfterBreak="0">
     <w:nsid w:val="52C52097"/>
     <w:multiLevelType w:val="hybridMultilevel"/>
     <w:tmpl w:val="0292F042"/>
@@ -4576,7 +6140,7 @@
       </w:pPr>
     </w:lvl>
   </w:abstractNum>
-  <w:abstractNum w:abstractNumId="18" w15:restartNumberingAfterBreak="0">
+  <w:abstractNum w:abstractNumId="19" w15:restartNumberingAfterBreak="0">
     <w:nsid w:val="53564281"/>
     <w:multiLevelType w:val="hybridMultilevel"/>
     <w:tmpl w:val="DCD207C0"/>
@@ -4665,7 +6229,7 @@
       </w:pPr>
     </w:lvl>
   </w:abstractNum>
-  <w:abstractNum w:abstractNumId="19" w15:restartNumberingAfterBreak="0">
+  <w:abstractNum w:abstractNumId="20" w15:restartNumberingAfterBreak="0">
     <w:nsid w:val="567D5036"/>
     <w:multiLevelType w:val="hybridMultilevel"/>
     <w:tmpl w:val="B0A4099E"/>
@@ -4754,7 +6318,7 @@
       </w:pPr>
     </w:lvl>
   </w:abstractNum>
-  <w:abstractNum w:abstractNumId="20" w15:restartNumberingAfterBreak="0">
+  <w:abstractNum w:abstractNumId="21" w15:restartNumberingAfterBreak="0">
     <w:nsid w:val="5ED60013"/>
     <w:multiLevelType w:val="hybridMultilevel"/>
     <w:tmpl w:val="83585A4C"/>
@@ -4844,7 +6408,7 @@
       </w:pPr>
     </w:lvl>
   </w:abstractNum>
-  <w:abstractNum w:abstractNumId="21" w15:restartNumberingAfterBreak="0">
+  <w:abstractNum w:abstractNumId="22" w15:restartNumberingAfterBreak="0">
     <w:nsid w:val="60031BFD"/>
     <w:multiLevelType w:val="hybridMultilevel"/>
     <w:tmpl w:val="83585A4C"/>
@@ -4934,7 +6498,7 @@
       </w:pPr>
     </w:lvl>
   </w:abstractNum>
-  <w:abstractNum w:abstractNumId="22" w15:restartNumberingAfterBreak="0">
+  <w:abstractNum w:abstractNumId="23" w15:restartNumberingAfterBreak="0">
     <w:nsid w:val="7D377C0B"/>
     <w:multiLevelType w:val="hybridMultilevel"/>
     <w:tmpl w:val="BE86B2B4"/>
@@ -5045,64 +6609,67 @@
     <w:abstractNumId w:val="0"/>
   </w:num>
   <w:num w:numId="8">
+    <w:abstractNumId w:val="5"/>
+  </w:num>
+  <w:num w:numId="9">
+    <w:abstractNumId w:val="23"/>
+  </w:num>
+  <w:num w:numId="10">
+    <w:abstractNumId w:val="6"/>
+  </w:num>
+  <w:num w:numId="11">
+    <w:abstractNumId w:val="18"/>
+  </w:num>
+  <w:num w:numId="12">
+    <w:abstractNumId w:val="22"/>
+  </w:num>
+  <w:num w:numId="13">
     <w:abstractNumId w:val="4"/>
   </w:num>
-  <w:num w:numId="9">
-    <w:abstractNumId w:val="22"/>
+  <w:num w:numId="14">
+    <w:abstractNumId w:val="9"/>
   </w:num>
-  <w:num w:numId="10">
-    <w:abstractNumId w:val="5"/>
+  <w:num w:numId="15">
+    <w:abstractNumId w:val="13"/>
   </w:num>
-  <w:num w:numId="11">
+  <w:num w:numId="16">
     <w:abstractNumId w:val="17"/>
   </w:num>
-  <w:num w:numId="12">
+  <w:num w:numId="17">
+    <w:abstractNumId w:val="16"/>
+  </w:num>
+  <w:num w:numId="18">
+    <w:abstractNumId w:val="10"/>
+  </w:num>
+  <w:num w:numId="19">
     <w:abstractNumId w:val="21"/>
   </w:num>
-  <w:num w:numId="13">
-    <w:abstractNumId w:val="3"/>
+  <w:num w:numId="20">
+    <w:abstractNumId w:val="19"/>
   </w:num>
-  <w:num w:numId="14">
+  <w:num w:numId="21">
     <w:abstractNumId w:val="8"/>
   </w:num>
-  <w:num w:numId="15">
+  <w:num w:numId="22">
+    <w:abstractNumId w:val="20"/>
+  </w:num>
+  <w:num w:numId="23">
+    <w:abstractNumId w:val="14"/>
+  </w:num>
+  <w:num w:numId="24">
+    <w:abstractNumId w:val="15"/>
+  </w:num>
+  <w:num w:numId="25">
     <w:abstractNumId w:val="12"/>
   </w:num>
-  <w:num w:numId="16">
-    <w:abstractNumId w:val="16"/>
+  <w:num w:numId="26">
+    <w:abstractNumId w:val="11"/>
   </w:num>
-  <w:num w:numId="17">
-    <w:abstractNumId w:val="15"/>
-  </w:num>
-  <w:num w:numId="18">
-    <w:abstractNumId w:val="9"/>
-  </w:num>
-  <w:num w:numId="19">
-    <w:abstractNumId w:val="20"/>
-  </w:num>
-  <w:num w:numId="20">
-    <w:abstractNumId w:val="18"/>
-  </w:num>
-  <w:num w:numId="21">
+  <w:num w:numId="27">
     <w:abstractNumId w:val="7"/>
   </w:num>
-  <w:num w:numId="22">
-    <w:abstractNumId w:val="19"/>
-  </w:num>
-  <w:num w:numId="23">
-    <w:abstractNumId w:val="13"/>
-  </w:num>
-  <w:num w:numId="24">
-    <w:abstractNumId w:val="14"/>
-  </w:num>
-  <w:num w:numId="25">
-    <w:abstractNumId w:val="11"/>
-  </w:num>
-  <w:num w:numId="26">
-    <w:abstractNumId w:val="10"/>
-  </w:num>
-  <w:num w:numId="27">
-    <w:abstractNumId w:val="6"/>
+  <w:num w:numId="28">
+    <w:abstractNumId w:val="3"/>
   </w:num>
 </w:numbering>
 </file>
@@ -6756,7 +8323,7 @@
 </file>
 
 <file path=customXml/itemProps1.xml><?xml version="1.0" encoding="utf-8"?>
-<ds:datastoreItem xmlns:ds="http://schemas.openxmlformats.org/officeDocument/2006/customXml" ds:itemID="{9F8EF30F-F52F-4896-A237-6D084E462C6D}">
+<ds:datastoreItem xmlns:ds="http://schemas.openxmlformats.org/officeDocument/2006/customXml" ds:itemID="{B085F865-3A56-4CDC-8040-206D97FD8E3F}">
   <ds:schemaRefs>
     <ds:schemaRef ds:uri="http://schemas.openxmlformats.org/officeDocument/2006/bibliography"/>
   </ds:schemaRefs>

</xml_diff>